<commit_message>
debut d'approx + correction signe d'une variable
</commit_message>
<xml_diff>
--- a/matlab/variables_detats.docx
+++ b/matlab/variables_detats.docx
@@ -12,10 +12,19 @@
       <m:oMathPara>
         <m:oMath>
           <m:r>
+            <m:rPr>
+              <m:sty m:val="bi"/>
+            </m:rPr>
             <w:rPr>
               <w:rFonts w:ascii="Cambria Math" w:eastAsiaTheme="minorEastAsia" w:hAnsi="Cambria Math"/>
             </w:rPr>
-            <m:t>u=</m:t>
+            <m:t>u</m:t>
+          </m:r>
+          <m:r>
+            <w:rPr>
+              <w:rFonts w:ascii="Cambria Math" w:eastAsiaTheme="minorEastAsia" w:hAnsi="Cambria Math"/>
+            </w:rPr>
+            <m:t>=</m:t>
           </m:r>
           <m:sSup>
             <m:sSupPr>
@@ -139,502 +148,497 @@
           <w:rFonts w:eastAsiaTheme="minorEastAsia"/>
         </w:rPr>
       </w:pPr>
-      <m:oMath>
-        <m:acc>
-          <m:accPr>
-            <m:chr m:val="̇"/>
-            <m:ctrlPr>
-              <w:rPr>
-                <w:rFonts w:ascii="Cambria Math" w:eastAsiaTheme="minorEastAsia" w:hAnsi="Cambria Math"/>
-                <w:i/>
-                <w:u w:val="single"/>
-              </w:rPr>
-            </m:ctrlPr>
-          </m:accPr>
-          <m:e>
-            <m:r>
-              <w:rPr>
-                <w:rFonts w:ascii="Cambria Math" w:eastAsiaTheme="minorEastAsia" w:hAnsi="Cambria Math"/>
-                <w:u w:val="single"/>
-              </w:rPr>
-              <m:t>x</m:t>
-            </m:r>
-          </m:e>
-        </m:acc>
-      </m:oMath>
-      <w:r>
-        <w:rPr>
-          <w:rFonts w:eastAsiaTheme="minorEastAsia"/>
-          <w:u w:val="single"/>
-        </w:rPr>
-        <w:t xml:space="preserve"> </w:t>
-      </w:r>
-      <m:oMath>
-        <m:r>
-          <w:rPr>
-            <w:rFonts w:ascii="Cambria Math" w:eastAsiaTheme="minorEastAsia" w:hAnsi="Cambria Math"/>
-          </w:rPr>
-          <m:t>=</m:t>
-        </m:r>
-        <m:sSup>
-          <m:sSupPr>
-            <m:ctrlPr>
-              <w:rPr>
-                <w:rFonts w:ascii="Cambria Math" w:eastAsiaTheme="minorEastAsia" w:hAnsi="Cambria Math"/>
-                <w:i/>
-              </w:rPr>
-            </m:ctrlPr>
-          </m:sSupPr>
-          <m:e>
-            <m:d>
-              <m:dPr>
-                <m:begChr m:val="["/>
-                <m:endChr m:val="]"/>
-                <m:ctrlPr>
-                  <w:rPr>
-                    <w:rFonts w:ascii="Cambria Math" w:eastAsiaTheme="minorEastAsia" w:hAnsi="Cambria Math"/>
-                    <w:i/>
-                  </w:rPr>
-                </m:ctrlPr>
-              </m:dPr>
-              <m:e>
-                <m:sSup>
-                  <m:sSupPr>
-                    <m:ctrlPr>
-                      <w:rPr>
-                        <w:rFonts w:ascii="Cambria Math" w:eastAsiaTheme="minorEastAsia" w:hAnsi="Cambria Math"/>
-                        <w:i/>
-                      </w:rPr>
-                    </m:ctrlPr>
-                  </m:sSupPr>
-                  <m:e>
-                    <m:r>
-                      <w:rPr>
-                        <w:rFonts w:ascii="Cambria Math" w:eastAsiaTheme="minorEastAsia" w:hAnsi="Cambria Math"/>
-                      </w:rPr>
-                      <m:t>φ</m:t>
-                    </m:r>
-                  </m:e>
-                  <m:sup>
-                    <m:r>
-                      <w:rPr>
-                        <w:rFonts w:ascii="Cambria Math" w:eastAsiaTheme="minorEastAsia" w:hAnsi="Cambria Math"/>
-                      </w:rPr>
-                      <m:t>'</m:t>
-                    </m:r>
-                  </m:sup>
-                </m:sSup>
-                <m:sSup>
-                  <m:sSupPr>
-                    <m:ctrlPr>
-                      <w:rPr>
-                        <w:rFonts w:ascii="Cambria Math" w:eastAsiaTheme="minorEastAsia" w:hAnsi="Cambria Math"/>
-                        <w:i/>
-                      </w:rPr>
-                    </m:ctrlPr>
-                  </m:sSupPr>
-                  <m:e>
-                    <m:r>
-                      <w:rPr>
-                        <w:rFonts w:ascii="Cambria Math" w:eastAsiaTheme="minorEastAsia" w:hAnsi="Cambria Math"/>
-                      </w:rPr>
-                      <m:t xml:space="preserve">  θ</m:t>
-                    </m:r>
-                  </m:e>
-                  <m:sup>
-                    <m:r>
-                      <w:rPr>
-                        <w:rFonts w:ascii="Cambria Math" w:eastAsiaTheme="minorEastAsia" w:hAnsi="Cambria Math"/>
-                      </w:rPr>
-                      <m:t>'</m:t>
-                    </m:r>
-                  </m:sup>
-                </m:sSup>
-                <m:sSup>
-                  <m:sSupPr>
-                    <m:ctrlPr>
-                      <w:rPr>
-                        <w:rFonts w:ascii="Cambria Math" w:eastAsiaTheme="minorEastAsia" w:hAnsi="Cambria Math"/>
-                        <w:i/>
-                      </w:rPr>
-                    </m:ctrlPr>
-                  </m:sSupPr>
-                  <m:e>
-                    <m:r>
-                      <w:rPr>
-                        <w:rFonts w:ascii="Cambria Math" w:eastAsiaTheme="minorEastAsia" w:hAnsi="Cambria Math"/>
-                      </w:rPr>
-                      <m:t xml:space="preserve">  z</m:t>
-                    </m:r>
-                  </m:e>
-                  <m:sup>
-                    <m:r>
-                      <w:rPr>
-                        <w:rFonts w:ascii="Cambria Math" w:eastAsiaTheme="minorEastAsia" w:hAnsi="Cambria Math"/>
-                      </w:rPr>
-                      <m:t>'</m:t>
-                    </m:r>
-                  </m:sup>
-                </m:sSup>
-                <m:sSup>
-                  <m:sSupPr>
-                    <m:ctrlPr>
-                      <w:rPr>
-                        <w:rFonts w:ascii="Cambria Math" w:eastAsiaTheme="minorEastAsia" w:hAnsi="Cambria Math"/>
-                        <w:i/>
-                      </w:rPr>
-                    </m:ctrlPr>
-                  </m:sSupPr>
-                  <m:e>
-                    <m:r>
-                      <w:rPr>
-                        <w:rFonts w:ascii="Cambria Math" w:eastAsiaTheme="minorEastAsia" w:hAnsi="Cambria Math"/>
-                      </w:rPr>
-                      <m:t xml:space="preserve">  φ</m:t>
-                    </m:r>
-                  </m:e>
-                  <m:sup>
-                    <m:r>
-                      <w:rPr>
-                        <w:rFonts w:ascii="Cambria Math" w:eastAsiaTheme="minorEastAsia" w:hAnsi="Cambria Math"/>
-                      </w:rPr>
-                      <m:t>''</m:t>
-                    </m:r>
-                  </m:sup>
-                </m:sSup>
-                <m:sSup>
-                  <m:sSupPr>
-                    <m:ctrlPr>
-                      <w:rPr>
-                        <w:rFonts w:ascii="Cambria Math" w:eastAsiaTheme="minorEastAsia" w:hAnsi="Cambria Math"/>
-                        <w:i/>
-                      </w:rPr>
-                    </m:ctrlPr>
-                  </m:sSupPr>
-                  <m:e>
-                    <m:r>
-                      <w:rPr>
-                        <w:rFonts w:ascii="Cambria Math" w:eastAsiaTheme="minorEastAsia" w:hAnsi="Cambria Math"/>
-                      </w:rPr>
-                      <m:t xml:space="preserve">  θ</m:t>
-                    </m:r>
-                  </m:e>
-                  <m:sup>
-                    <m:r>
-                      <w:rPr>
-                        <w:rFonts w:ascii="Cambria Math" w:eastAsiaTheme="minorEastAsia" w:hAnsi="Cambria Math"/>
-                      </w:rPr>
-                      <m:t>''</m:t>
-                    </m:r>
-                  </m:sup>
-                </m:sSup>
-                <m:sSup>
-                  <m:sSupPr>
-                    <m:ctrlPr>
-                      <w:rPr>
-                        <w:rFonts w:ascii="Cambria Math" w:eastAsiaTheme="minorEastAsia" w:hAnsi="Cambria Math"/>
-                        <w:i/>
-                      </w:rPr>
-                    </m:ctrlPr>
-                  </m:sSupPr>
-                  <m:e>
-                    <m:r>
-                      <w:rPr>
-                        <w:rFonts w:ascii="Cambria Math" w:eastAsiaTheme="minorEastAsia" w:hAnsi="Cambria Math"/>
-                      </w:rPr>
-                      <m:t xml:space="preserve">  z</m:t>
-                    </m:r>
-                  </m:e>
-                  <m:sup>
-                    <m:r>
-                      <w:rPr>
-                        <w:rFonts w:ascii="Cambria Math" w:eastAsiaTheme="minorEastAsia" w:hAnsi="Cambria Math"/>
-                      </w:rPr>
-                      <m:t>''</m:t>
-                    </m:r>
-                  </m:sup>
-                </m:sSup>
-                <m:sSubSup>
-                  <m:sSubSupPr>
-                    <m:ctrlPr>
-                      <w:rPr>
-                        <w:rFonts w:ascii="Cambria Math" w:eastAsiaTheme="minorEastAsia" w:hAnsi="Cambria Math"/>
-                        <w:i/>
-                      </w:rPr>
-                    </m:ctrlPr>
-                  </m:sSubSupPr>
-                  <m:e>
-                    <m:r>
-                      <w:rPr>
-                        <w:rFonts w:ascii="Cambria Math" w:eastAsiaTheme="minorEastAsia" w:hAnsi="Cambria Math"/>
-                      </w:rPr>
-                      <m:t xml:space="preserve">  x</m:t>
-                    </m:r>
-                  </m:e>
-                  <m:sub>
-                    <m:r>
-                      <w:rPr>
-                        <w:rFonts w:ascii="Cambria Math" w:eastAsiaTheme="minorEastAsia" w:hAnsi="Cambria Math"/>
-                      </w:rPr>
-                      <m:t>s</m:t>
-                    </m:r>
-                  </m:sub>
-                  <m:sup>
-                    <m:r>
-                      <w:rPr>
-                        <w:rFonts w:ascii="Cambria Math" w:eastAsiaTheme="minorEastAsia" w:hAnsi="Cambria Math"/>
-                      </w:rPr>
-                      <m:t>'</m:t>
-                    </m:r>
-                  </m:sup>
-                </m:sSubSup>
-                <m:r>
-                  <w:rPr>
-                    <w:rFonts w:ascii="Cambria Math" w:eastAsiaTheme="minorEastAsia" w:hAnsi="Cambria Math"/>
-                  </w:rPr>
-                  <m:t xml:space="preserve"> </m:t>
-                </m:r>
-                <m:sSubSup>
-                  <m:sSubSupPr>
-                    <m:ctrlPr>
-                      <w:rPr>
-                        <w:rFonts w:ascii="Cambria Math" w:eastAsiaTheme="minorEastAsia" w:hAnsi="Cambria Math"/>
-                        <w:i/>
-                      </w:rPr>
-                    </m:ctrlPr>
-                  </m:sSubSupPr>
-                  <m:e>
-                    <m:r>
-                      <w:rPr>
-                        <w:rFonts w:ascii="Cambria Math" w:eastAsiaTheme="minorEastAsia" w:hAnsi="Cambria Math"/>
-                      </w:rPr>
-                      <m:t xml:space="preserve">  y</m:t>
-                    </m:r>
-                  </m:e>
-                  <m:sub>
-                    <m:r>
-                      <w:rPr>
-                        <w:rFonts w:ascii="Cambria Math" w:eastAsiaTheme="minorEastAsia" w:hAnsi="Cambria Math"/>
-                      </w:rPr>
-                      <m:t>s</m:t>
-                    </m:r>
-                  </m:sub>
-                  <m:sup>
-                    <m:r>
-                      <w:rPr>
-                        <w:rFonts w:ascii="Cambria Math" w:eastAsiaTheme="minorEastAsia" w:hAnsi="Cambria Math"/>
-                      </w:rPr>
-                      <m:t>'</m:t>
-                    </m:r>
-                  </m:sup>
-                </m:sSubSup>
-                <m:r>
-                  <w:rPr>
-                    <w:rFonts w:ascii="Cambria Math" w:eastAsiaTheme="minorEastAsia" w:hAnsi="Cambria Math"/>
-                  </w:rPr>
-                  <m:t xml:space="preserve"> </m:t>
-                </m:r>
-                <m:sSubSup>
-                  <m:sSubSupPr>
-                    <m:ctrlPr>
-                      <w:rPr>
-                        <w:rFonts w:ascii="Cambria Math" w:eastAsiaTheme="minorEastAsia" w:hAnsi="Cambria Math"/>
-                        <w:i/>
-                      </w:rPr>
-                    </m:ctrlPr>
-                  </m:sSubSupPr>
-                  <m:e>
-                    <m:r>
-                      <w:rPr>
-                        <w:rFonts w:ascii="Cambria Math" w:eastAsiaTheme="minorEastAsia" w:hAnsi="Cambria Math"/>
-                      </w:rPr>
-                      <m:t xml:space="preserve">  x</m:t>
-                    </m:r>
-                  </m:e>
-                  <m:sub>
-                    <m:r>
-                      <w:rPr>
-                        <w:rFonts w:ascii="Cambria Math" w:eastAsiaTheme="minorEastAsia" w:hAnsi="Cambria Math"/>
-                      </w:rPr>
-                      <m:t>s</m:t>
-                    </m:r>
-                  </m:sub>
-                  <m:sup>
-                    <m:r>
-                      <w:rPr>
-                        <w:rFonts w:ascii="Cambria Math" w:eastAsiaTheme="minorEastAsia" w:hAnsi="Cambria Math"/>
-                      </w:rPr>
-                      <m:t>''</m:t>
-                    </m:r>
-                  </m:sup>
-                </m:sSubSup>
-                <m:sSubSup>
-                  <m:sSubSupPr>
-                    <m:ctrlPr>
-                      <w:rPr>
-                        <w:rFonts w:ascii="Cambria Math" w:eastAsiaTheme="minorEastAsia" w:hAnsi="Cambria Math"/>
-                        <w:i/>
-                      </w:rPr>
-                    </m:ctrlPr>
-                  </m:sSubSupPr>
-                  <m:e>
-                    <m:r>
-                      <w:rPr>
-                        <w:rFonts w:ascii="Cambria Math" w:eastAsiaTheme="minorEastAsia" w:hAnsi="Cambria Math"/>
-                      </w:rPr>
-                      <m:t xml:space="preserve">  y</m:t>
-                    </m:r>
-                  </m:e>
-                  <m:sub>
-                    <m:r>
-                      <w:rPr>
-                        <w:rFonts w:ascii="Cambria Math" w:eastAsiaTheme="minorEastAsia" w:hAnsi="Cambria Math"/>
-                      </w:rPr>
-                      <m:t>s</m:t>
-                    </m:r>
-                  </m:sub>
-                  <m:sup>
-                    <m:r>
-                      <w:rPr>
-                        <w:rFonts w:ascii="Cambria Math" w:eastAsiaTheme="minorEastAsia" w:hAnsi="Cambria Math"/>
-                      </w:rPr>
-                      <m:t>''</m:t>
-                    </m:r>
-                  </m:sup>
-                </m:sSubSup>
-                <m:r>
-                  <w:rPr>
-                    <w:rFonts w:ascii="Cambria Math" w:eastAsiaTheme="minorEastAsia" w:hAnsi="Cambria Math"/>
-                  </w:rPr>
-                  <m:t xml:space="preserve">   </m:t>
-                </m:r>
-                <m:sSubSup>
-                  <m:sSubSupPr>
-                    <m:ctrlPr>
-                      <w:rPr>
-                        <w:rFonts w:ascii="Cambria Math" w:eastAsiaTheme="minorEastAsia" w:hAnsi="Cambria Math"/>
-                        <w:i/>
-                      </w:rPr>
-                    </m:ctrlPr>
-                  </m:sSubSupPr>
-                  <m:e>
-                    <m:r>
-                      <w:rPr>
-                        <w:rFonts w:ascii="Cambria Math" w:eastAsiaTheme="minorEastAsia" w:hAnsi="Cambria Math"/>
-                      </w:rPr>
-                      <m:t>i</m:t>
-                    </m:r>
-                  </m:e>
-                  <m:sub>
-                    <m:r>
-                      <w:rPr>
-                        <w:rFonts w:ascii="Cambria Math" w:eastAsiaTheme="minorEastAsia" w:hAnsi="Cambria Math"/>
-                      </w:rPr>
-                      <m:t>a</m:t>
-                    </m:r>
-                  </m:sub>
-                  <m:sup>
-                    <m:r>
-                      <w:rPr>
-                        <w:rFonts w:ascii="Cambria Math" w:eastAsiaTheme="minorEastAsia" w:hAnsi="Cambria Math"/>
-                      </w:rPr>
-                      <m:t>'</m:t>
-                    </m:r>
-                  </m:sup>
-                </m:sSubSup>
-                <m:r>
-                  <w:rPr>
-                    <w:rFonts w:ascii="Cambria Math" w:eastAsiaTheme="minorEastAsia" w:hAnsi="Cambria Math"/>
-                  </w:rPr>
-                  <m:t xml:space="preserve"> </m:t>
-                </m:r>
-                <m:sSubSup>
-                  <m:sSubSupPr>
-                    <m:ctrlPr>
-                      <w:rPr>
-                        <w:rFonts w:ascii="Cambria Math" w:eastAsiaTheme="minorEastAsia" w:hAnsi="Cambria Math"/>
-                        <w:i/>
-                      </w:rPr>
-                    </m:ctrlPr>
-                  </m:sSubSupPr>
-                  <m:e>
-                    <m:r>
-                      <w:rPr>
-                        <w:rFonts w:ascii="Cambria Math" w:eastAsiaTheme="minorEastAsia" w:hAnsi="Cambria Math"/>
-                      </w:rPr>
-                      <m:t xml:space="preserve">  i</m:t>
-                    </m:r>
-                  </m:e>
-                  <m:sub>
-                    <m:r>
-                      <w:rPr>
-                        <w:rFonts w:ascii="Cambria Math" w:eastAsiaTheme="minorEastAsia" w:hAnsi="Cambria Math"/>
-                      </w:rPr>
-                      <m:t>b</m:t>
-                    </m:r>
-                  </m:sub>
-                  <m:sup>
-                    <m:r>
-                      <w:rPr>
-                        <w:rFonts w:ascii="Cambria Math" w:eastAsiaTheme="minorEastAsia" w:hAnsi="Cambria Math"/>
-                      </w:rPr>
-                      <m:t>'</m:t>
-                    </m:r>
-                  </m:sup>
-                </m:sSubSup>
-                <m:r>
-                  <w:rPr>
-                    <w:rFonts w:ascii="Cambria Math" w:eastAsiaTheme="minorEastAsia" w:hAnsi="Cambria Math"/>
-                  </w:rPr>
-                  <m:t xml:space="preserve"> </m:t>
-                </m:r>
-                <m:sSubSup>
-                  <m:sSubSupPr>
-                    <m:ctrlPr>
-                      <w:rPr>
-                        <w:rFonts w:ascii="Cambria Math" w:eastAsiaTheme="minorEastAsia" w:hAnsi="Cambria Math"/>
-                        <w:i/>
-                      </w:rPr>
-                    </m:ctrlPr>
-                  </m:sSubSupPr>
-                  <m:e>
-                    <m:r>
-                      <w:rPr>
-                        <w:rFonts w:ascii="Cambria Math" w:eastAsiaTheme="minorEastAsia" w:hAnsi="Cambria Math"/>
-                      </w:rPr>
-                      <m:t xml:space="preserve">  i</m:t>
-                    </m:r>
-                  </m:e>
-                  <m:sub>
-                    <m:r>
-                      <w:rPr>
-                        <w:rFonts w:ascii="Cambria Math" w:eastAsiaTheme="minorEastAsia" w:hAnsi="Cambria Math"/>
-                      </w:rPr>
-                      <m:t>c</m:t>
-                    </m:r>
-                  </m:sub>
-                  <m:sup>
-                    <m:r>
-                      <w:rPr>
-                        <w:rFonts w:ascii="Cambria Math" w:eastAsiaTheme="minorEastAsia" w:hAnsi="Cambria Math"/>
-                      </w:rPr>
-                      <m:t>'</m:t>
-                    </m:r>
-                  </m:sup>
-                </m:sSubSup>
-              </m:e>
-            </m:d>
-          </m:e>
-          <m:sup>
-            <m:r>
-              <w:rPr>
-                <w:rFonts w:ascii="Cambria Math" w:eastAsiaTheme="minorEastAsia" w:hAnsi="Cambria Math"/>
-              </w:rPr>
-              <m:t>T</m:t>
-            </m:r>
-          </m:sup>
-        </m:sSup>
-      </m:oMath>
+      <m:oMathPara>
+        <m:oMath>
+          <m:acc>
+            <m:accPr>
+              <m:chr m:val="̇"/>
+              <m:ctrlPr>
+                <w:rPr>
+                  <w:rFonts w:ascii="Cambria Math" w:eastAsiaTheme="minorEastAsia" w:hAnsi="Cambria Math"/>
+                  <w:b/>
+                  <w:i/>
+                </w:rPr>
+              </m:ctrlPr>
+            </m:accPr>
+            <m:e>
+              <m:r>
+                <m:rPr>
+                  <m:sty m:val="bi"/>
+                </m:rPr>
+                <w:rPr>
+                  <w:rFonts w:ascii="Cambria Math" w:eastAsiaTheme="minorEastAsia" w:hAnsi="Cambria Math"/>
+                </w:rPr>
+                <m:t>x</m:t>
+              </m:r>
+            </m:e>
+          </m:acc>
+          <m:r>
+            <w:rPr>
+              <w:rFonts w:ascii="Cambria Math" w:eastAsiaTheme="minorEastAsia" w:hAnsi="Cambria Math"/>
+            </w:rPr>
+            <m:t>=</m:t>
+          </m:r>
+          <m:sSup>
+            <m:sSupPr>
+              <m:ctrlPr>
+                <w:rPr>
+                  <w:rFonts w:ascii="Cambria Math" w:eastAsiaTheme="minorEastAsia" w:hAnsi="Cambria Math"/>
+                  <w:i/>
+                </w:rPr>
+              </m:ctrlPr>
+            </m:sSupPr>
+            <m:e>
+              <m:d>
+                <m:dPr>
+                  <m:begChr m:val="["/>
+                  <m:endChr m:val="]"/>
+                  <m:ctrlPr>
+                    <w:rPr>
+                      <w:rFonts w:ascii="Cambria Math" w:eastAsiaTheme="minorEastAsia" w:hAnsi="Cambria Math"/>
+                      <w:i/>
+                    </w:rPr>
+                  </m:ctrlPr>
+                </m:dPr>
+                <m:e>
+                  <m:sSup>
+                    <m:sSupPr>
+                      <m:ctrlPr>
+                        <w:rPr>
+                          <w:rFonts w:ascii="Cambria Math" w:eastAsiaTheme="minorEastAsia" w:hAnsi="Cambria Math"/>
+                          <w:i/>
+                        </w:rPr>
+                      </m:ctrlPr>
+                    </m:sSupPr>
+                    <m:e>
+                      <m:r>
+                        <w:rPr>
+                          <w:rFonts w:ascii="Cambria Math" w:eastAsiaTheme="minorEastAsia" w:hAnsi="Cambria Math"/>
+                        </w:rPr>
+                        <m:t>φ</m:t>
+                      </m:r>
+                    </m:e>
+                    <m:sup>
+                      <m:r>
+                        <w:rPr>
+                          <w:rFonts w:ascii="Cambria Math" w:eastAsiaTheme="minorEastAsia" w:hAnsi="Cambria Math"/>
+                        </w:rPr>
+                        <m:t>'</m:t>
+                      </m:r>
+                    </m:sup>
+                  </m:sSup>
+                  <m:sSup>
+                    <m:sSupPr>
+                      <m:ctrlPr>
+                        <w:rPr>
+                          <w:rFonts w:ascii="Cambria Math" w:eastAsiaTheme="minorEastAsia" w:hAnsi="Cambria Math"/>
+                          <w:i/>
+                        </w:rPr>
+                      </m:ctrlPr>
+                    </m:sSupPr>
+                    <m:e>
+                      <m:r>
+                        <w:rPr>
+                          <w:rFonts w:ascii="Cambria Math" w:eastAsiaTheme="minorEastAsia" w:hAnsi="Cambria Math"/>
+                        </w:rPr>
+                        <m:t xml:space="preserve">  θ</m:t>
+                      </m:r>
+                    </m:e>
+                    <m:sup>
+                      <m:r>
+                        <w:rPr>
+                          <w:rFonts w:ascii="Cambria Math" w:eastAsiaTheme="minorEastAsia" w:hAnsi="Cambria Math"/>
+                        </w:rPr>
+                        <m:t>'</m:t>
+                      </m:r>
+                    </m:sup>
+                  </m:sSup>
+                  <m:sSup>
+                    <m:sSupPr>
+                      <m:ctrlPr>
+                        <w:rPr>
+                          <w:rFonts w:ascii="Cambria Math" w:eastAsiaTheme="minorEastAsia" w:hAnsi="Cambria Math"/>
+                          <w:i/>
+                        </w:rPr>
+                      </m:ctrlPr>
+                    </m:sSupPr>
+                    <m:e>
+                      <m:r>
+                        <w:rPr>
+                          <w:rFonts w:ascii="Cambria Math" w:eastAsiaTheme="minorEastAsia" w:hAnsi="Cambria Math"/>
+                        </w:rPr>
+                        <m:t xml:space="preserve">  z</m:t>
+                      </m:r>
+                    </m:e>
+                    <m:sup>
+                      <m:r>
+                        <w:rPr>
+                          <w:rFonts w:ascii="Cambria Math" w:eastAsiaTheme="minorEastAsia" w:hAnsi="Cambria Math"/>
+                        </w:rPr>
+                        <m:t>'</m:t>
+                      </m:r>
+                    </m:sup>
+                  </m:sSup>
+                  <m:sSup>
+                    <m:sSupPr>
+                      <m:ctrlPr>
+                        <w:rPr>
+                          <w:rFonts w:ascii="Cambria Math" w:eastAsiaTheme="minorEastAsia" w:hAnsi="Cambria Math"/>
+                          <w:i/>
+                        </w:rPr>
+                      </m:ctrlPr>
+                    </m:sSupPr>
+                    <m:e>
+                      <m:r>
+                        <w:rPr>
+                          <w:rFonts w:ascii="Cambria Math" w:eastAsiaTheme="minorEastAsia" w:hAnsi="Cambria Math"/>
+                        </w:rPr>
+                        <m:t xml:space="preserve">  φ</m:t>
+                      </m:r>
+                    </m:e>
+                    <m:sup>
+                      <m:r>
+                        <w:rPr>
+                          <w:rFonts w:ascii="Cambria Math" w:eastAsiaTheme="minorEastAsia" w:hAnsi="Cambria Math"/>
+                        </w:rPr>
+                        <m:t>''</m:t>
+                      </m:r>
+                    </m:sup>
+                  </m:sSup>
+                  <m:sSup>
+                    <m:sSupPr>
+                      <m:ctrlPr>
+                        <w:rPr>
+                          <w:rFonts w:ascii="Cambria Math" w:eastAsiaTheme="minorEastAsia" w:hAnsi="Cambria Math"/>
+                          <w:i/>
+                        </w:rPr>
+                      </m:ctrlPr>
+                    </m:sSupPr>
+                    <m:e>
+                      <m:r>
+                        <w:rPr>
+                          <w:rFonts w:ascii="Cambria Math" w:eastAsiaTheme="minorEastAsia" w:hAnsi="Cambria Math"/>
+                        </w:rPr>
+                        <m:t xml:space="preserve">  θ</m:t>
+                      </m:r>
+                    </m:e>
+                    <m:sup>
+                      <m:r>
+                        <w:rPr>
+                          <w:rFonts w:ascii="Cambria Math" w:eastAsiaTheme="minorEastAsia" w:hAnsi="Cambria Math"/>
+                        </w:rPr>
+                        <m:t>''</m:t>
+                      </m:r>
+                    </m:sup>
+                  </m:sSup>
+                  <m:sSup>
+                    <m:sSupPr>
+                      <m:ctrlPr>
+                        <w:rPr>
+                          <w:rFonts w:ascii="Cambria Math" w:eastAsiaTheme="minorEastAsia" w:hAnsi="Cambria Math"/>
+                          <w:i/>
+                        </w:rPr>
+                      </m:ctrlPr>
+                    </m:sSupPr>
+                    <m:e>
+                      <m:r>
+                        <w:rPr>
+                          <w:rFonts w:ascii="Cambria Math" w:eastAsiaTheme="minorEastAsia" w:hAnsi="Cambria Math"/>
+                        </w:rPr>
+                        <m:t xml:space="preserve">  z</m:t>
+                      </m:r>
+                    </m:e>
+                    <m:sup>
+                      <m:r>
+                        <w:rPr>
+                          <w:rFonts w:ascii="Cambria Math" w:eastAsiaTheme="minorEastAsia" w:hAnsi="Cambria Math"/>
+                        </w:rPr>
+                        <m:t>''</m:t>
+                      </m:r>
+                    </m:sup>
+                  </m:sSup>
+                  <m:sSubSup>
+                    <m:sSubSupPr>
+                      <m:ctrlPr>
+                        <w:rPr>
+                          <w:rFonts w:ascii="Cambria Math" w:eastAsiaTheme="minorEastAsia" w:hAnsi="Cambria Math"/>
+                          <w:i/>
+                        </w:rPr>
+                      </m:ctrlPr>
+                    </m:sSubSupPr>
+                    <m:e>
+                      <m:r>
+                        <w:rPr>
+                          <w:rFonts w:ascii="Cambria Math" w:eastAsiaTheme="minorEastAsia" w:hAnsi="Cambria Math"/>
+                        </w:rPr>
+                        <m:t xml:space="preserve">  x</m:t>
+                      </m:r>
+                    </m:e>
+                    <m:sub>
+                      <m:r>
+                        <w:rPr>
+                          <w:rFonts w:ascii="Cambria Math" w:eastAsiaTheme="minorEastAsia" w:hAnsi="Cambria Math"/>
+                        </w:rPr>
+                        <m:t>s</m:t>
+                      </m:r>
+                    </m:sub>
+                    <m:sup>
+                      <m:r>
+                        <w:rPr>
+                          <w:rFonts w:ascii="Cambria Math" w:eastAsiaTheme="minorEastAsia" w:hAnsi="Cambria Math"/>
+                        </w:rPr>
+                        <m:t>'</m:t>
+                      </m:r>
+                    </m:sup>
+                  </m:sSubSup>
+                  <m:r>
+                    <w:rPr>
+                      <w:rFonts w:ascii="Cambria Math" w:eastAsiaTheme="minorEastAsia" w:hAnsi="Cambria Math"/>
+                    </w:rPr>
+                    <m:t xml:space="preserve"> </m:t>
+                  </m:r>
+                  <m:sSubSup>
+                    <m:sSubSupPr>
+                      <m:ctrlPr>
+                        <w:rPr>
+                          <w:rFonts w:ascii="Cambria Math" w:eastAsiaTheme="minorEastAsia" w:hAnsi="Cambria Math"/>
+                          <w:i/>
+                        </w:rPr>
+                      </m:ctrlPr>
+                    </m:sSubSupPr>
+                    <m:e>
+                      <m:r>
+                        <w:rPr>
+                          <w:rFonts w:ascii="Cambria Math" w:eastAsiaTheme="minorEastAsia" w:hAnsi="Cambria Math"/>
+                        </w:rPr>
+                        <m:t xml:space="preserve">  y</m:t>
+                      </m:r>
+                    </m:e>
+                    <m:sub>
+                      <m:r>
+                        <w:rPr>
+                          <w:rFonts w:ascii="Cambria Math" w:eastAsiaTheme="minorEastAsia" w:hAnsi="Cambria Math"/>
+                        </w:rPr>
+                        <m:t>s</m:t>
+                      </m:r>
+                    </m:sub>
+                    <m:sup>
+                      <m:r>
+                        <w:rPr>
+                          <w:rFonts w:ascii="Cambria Math" w:eastAsiaTheme="minorEastAsia" w:hAnsi="Cambria Math"/>
+                        </w:rPr>
+                        <m:t>'</m:t>
+                      </m:r>
+                    </m:sup>
+                  </m:sSubSup>
+                  <m:r>
+                    <w:rPr>
+                      <w:rFonts w:ascii="Cambria Math" w:eastAsiaTheme="minorEastAsia" w:hAnsi="Cambria Math"/>
+                    </w:rPr>
+                    <m:t xml:space="preserve"> </m:t>
+                  </m:r>
+                  <m:sSubSup>
+                    <m:sSubSupPr>
+                      <m:ctrlPr>
+                        <w:rPr>
+                          <w:rFonts w:ascii="Cambria Math" w:eastAsiaTheme="minorEastAsia" w:hAnsi="Cambria Math"/>
+                          <w:i/>
+                        </w:rPr>
+                      </m:ctrlPr>
+                    </m:sSubSupPr>
+                    <m:e>
+                      <m:r>
+                        <w:rPr>
+                          <w:rFonts w:ascii="Cambria Math" w:eastAsiaTheme="minorEastAsia" w:hAnsi="Cambria Math"/>
+                        </w:rPr>
+                        <m:t xml:space="preserve">  x</m:t>
+                      </m:r>
+                    </m:e>
+                    <m:sub>
+                      <m:r>
+                        <w:rPr>
+                          <w:rFonts w:ascii="Cambria Math" w:eastAsiaTheme="minorEastAsia" w:hAnsi="Cambria Math"/>
+                        </w:rPr>
+                        <m:t>s</m:t>
+                      </m:r>
+                    </m:sub>
+                    <m:sup>
+                      <m:r>
+                        <w:rPr>
+                          <w:rFonts w:ascii="Cambria Math" w:eastAsiaTheme="minorEastAsia" w:hAnsi="Cambria Math"/>
+                        </w:rPr>
+                        <m:t>''</m:t>
+                      </m:r>
+                    </m:sup>
+                  </m:sSubSup>
+                  <m:sSubSup>
+                    <m:sSubSupPr>
+                      <m:ctrlPr>
+                        <w:rPr>
+                          <w:rFonts w:ascii="Cambria Math" w:eastAsiaTheme="minorEastAsia" w:hAnsi="Cambria Math"/>
+                          <w:i/>
+                        </w:rPr>
+                      </m:ctrlPr>
+                    </m:sSubSupPr>
+                    <m:e>
+                      <m:r>
+                        <w:rPr>
+                          <w:rFonts w:ascii="Cambria Math" w:eastAsiaTheme="minorEastAsia" w:hAnsi="Cambria Math"/>
+                        </w:rPr>
+                        <m:t xml:space="preserve">  y</m:t>
+                      </m:r>
+                    </m:e>
+                    <m:sub>
+                      <m:r>
+                        <w:rPr>
+                          <w:rFonts w:ascii="Cambria Math" w:eastAsiaTheme="minorEastAsia" w:hAnsi="Cambria Math"/>
+                        </w:rPr>
+                        <m:t>s</m:t>
+                      </m:r>
+                    </m:sub>
+                    <m:sup>
+                      <m:r>
+                        <w:rPr>
+                          <w:rFonts w:ascii="Cambria Math" w:eastAsiaTheme="minorEastAsia" w:hAnsi="Cambria Math"/>
+                        </w:rPr>
+                        <m:t>''</m:t>
+                      </m:r>
+                    </m:sup>
+                  </m:sSubSup>
+                  <m:r>
+                    <w:rPr>
+                      <w:rFonts w:ascii="Cambria Math" w:eastAsiaTheme="minorEastAsia" w:hAnsi="Cambria Math"/>
+                    </w:rPr>
+                    <m:t xml:space="preserve">   </m:t>
+                  </m:r>
+                  <m:sSubSup>
+                    <m:sSubSupPr>
+                      <m:ctrlPr>
+                        <w:rPr>
+                          <w:rFonts w:ascii="Cambria Math" w:eastAsiaTheme="minorEastAsia" w:hAnsi="Cambria Math"/>
+                          <w:i/>
+                        </w:rPr>
+                      </m:ctrlPr>
+                    </m:sSubSupPr>
+                    <m:e>
+                      <m:r>
+                        <w:rPr>
+                          <w:rFonts w:ascii="Cambria Math" w:eastAsiaTheme="minorEastAsia" w:hAnsi="Cambria Math"/>
+                        </w:rPr>
+                        <m:t>i</m:t>
+                      </m:r>
+                    </m:e>
+                    <m:sub>
+                      <m:r>
+                        <w:rPr>
+                          <w:rFonts w:ascii="Cambria Math" w:eastAsiaTheme="minorEastAsia" w:hAnsi="Cambria Math"/>
+                        </w:rPr>
+                        <m:t>a</m:t>
+                      </m:r>
+                    </m:sub>
+                    <m:sup>
+                      <m:r>
+                        <w:rPr>
+                          <w:rFonts w:ascii="Cambria Math" w:eastAsiaTheme="minorEastAsia" w:hAnsi="Cambria Math"/>
+                        </w:rPr>
+                        <m:t>'</m:t>
+                      </m:r>
+                    </m:sup>
+                  </m:sSubSup>
+                  <m:r>
+                    <w:rPr>
+                      <w:rFonts w:ascii="Cambria Math" w:eastAsiaTheme="minorEastAsia" w:hAnsi="Cambria Math"/>
+                    </w:rPr>
+                    <m:t xml:space="preserve"> </m:t>
+                  </m:r>
+                  <m:sSubSup>
+                    <m:sSubSupPr>
+                      <m:ctrlPr>
+                        <w:rPr>
+                          <w:rFonts w:ascii="Cambria Math" w:eastAsiaTheme="minorEastAsia" w:hAnsi="Cambria Math"/>
+                          <w:i/>
+                        </w:rPr>
+                      </m:ctrlPr>
+                    </m:sSubSupPr>
+                    <m:e>
+                      <m:r>
+                        <w:rPr>
+                          <w:rFonts w:ascii="Cambria Math" w:eastAsiaTheme="minorEastAsia" w:hAnsi="Cambria Math"/>
+                        </w:rPr>
+                        <m:t xml:space="preserve">  i</m:t>
+                      </m:r>
+                    </m:e>
+                    <m:sub>
+                      <m:r>
+                        <w:rPr>
+                          <w:rFonts w:ascii="Cambria Math" w:eastAsiaTheme="minorEastAsia" w:hAnsi="Cambria Math"/>
+                        </w:rPr>
+                        <m:t>b</m:t>
+                      </m:r>
+                    </m:sub>
+                    <m:sup>
+                      <m:r>
+                        <w:rPr>
+                          <w:rFonts w:ascii="Cambria Math" w:eastAsiaTheme="minorEastAsia" w:hAnsi="Cambria Math"/>
+                        </w:rPr>
+                        <m:t>'</m:t>
+                      </m:r>
+                    </m:sup>
+                  </m:sSubSup>
+                  <m:r>
+                    <w:rPr>
+                      <w:rFonts w:ascii="Cambria Math" w:eastAsiaTheme="minorEastAsia" w:hAnsi="Cambria Math"/>
+                    </w:rPr>
+                    <m:t xml:space="preserve"> </m:t>
+                  </m:r>
+                  <m:sSubSup>
+                    <m:sSubSupPr>
+                      <m:ctrlPr>
+                        <w:rPr>
+                          <w:rFonts w:ascii="Cambria Math" w:eastAsiaTheme="minorEastAsia" w:hAnsi="Cambria Math"/>
+                          <w:i/>
+                        </w:rPr>
+                      </m:ctrlPr>
+                    </m:sSubSupPr>
+                    <m:e>
+                      <m:r>
+                        <w:rPr>
+                          <w:rFonts w:ascii="Cambria Math" w:eastAsiaTheme="minorEastAsia" w:hAnsi="Cambria Math"/>
+                        </w:rPr>
+                        <m:t xml:space="preserve">  i</m:t>
+                      </m:r>
+                    </m:e>
+                    <m:sub>
+                      <m:r>
+                        <w:rPr>
+                          <w:rFonts w:ascii="Cambria Math" w:eastAsiaTheme="minorEastAsia" w:hAnsi="Cambria Math"/>
+                        </w:rPr>
+                        <m:t>c</m:t>
+                      </m:r>
+                    </m:sub>
+                    <m:sup>
+                      <m:r>
+                        <w:rPr>
+                          <w:rFonts w:ascii="Cambria Math" w:eastAsiaTheme="minorEastAsia" w:hAnsi="Cambria Math"/>
+                        </w:rPr>
+                        <m:t>'</m:t>
+                      </m:r>
+                    </m:sup>
+                  </m:sSubSup>
+                </m:e>
+              </m:d>
+            </m:e>
+            <m:sup>
+              <m:r>
+                <w:rPr>
+                  <w:rFonts w:ascii="Cambria Math" w:eastAsiaTheme="minorEastAsia" w:hAnsi="Cambria Math"/>
+                </w:rPr>
+                <m:t>T</m:t>
+              </m:r>
+            </m:sup>
+          </m:sSup>
+        </m:oMath>
+      </m:oMathPara>
     </w:p>
     <w:p>
       <w:pPr>
@@ -649,317 +653,354 @@
       <m:oMathPara>
         <m:oMath>
           <m:r>
+            <m:rPr>
+              <m:sty m:val="bi"/>
+            </m:rPr>
             <w:rPr>
               <w:rFonts w:ascii="Cambria Math" w:eastAsiaTheme="minorEastAsia" w:hAnsi="Cambria Math"/>
             </w:rPr>
-            <m:t>y=[</m:t>
+            <m:t>y</m:t>
           </m:r>
-          <m:sSubSup>
-            <m:sSubSupPr>
-              <m:ctrlPr>
-                <w:rPr>
-                  <w:rFonts w:ascii="Cambria Math" w:eastAsiaTheme="minorEastAsia" w:hAnsi="Cambria Math"/>
-                  <w:i/>
-                </w:rPr>
-              </m:ctrlPr>
-            </m:sSubSupPr>
-            <m:e>
-              <m:r>
-                <w:rPr>
-                  <w:rFonts w:ascii="Cambria Math" w:eastAsiaTheme="minorEastAsia" w:hAnsi="Cambria Math"/>
-                </w:rPr>
-                <m:t>d</m:t>
-              </m:r>
-            </m:e>
-            <m:sub>
-              <m:r>
-                <w:rPr>
-                  <w:rFonts w:ascii="Cambria Math" w:eastAsiaTheme="minorEastAsia" w:hAnsi="Cambria Math"/>
-                </w:rPr>
-                <m:t>D</m:t>
-              </m:r>
-            </m:sub>
-            <m:sup>
-              <m:r>
-                <w:rPr>
-                  <w:rFonts w:ascii="Cambria Math" w:eastAsiaTheme="minorEastAsia" w:hAnsi="Cambria Math"/>
-                </w:rPr>
-                <m:t>m</m:t>
-              </m:r>
-            </m:sup>
-          </m:sSubSup>
           <m:r>
             <w:rPr>
               <w:rFonts w:ascii="Cambria Math" w:eastAsiaTheme="minorEastAsia" w:hAnsi="Cambria Math"/>
             </w:rPr>
-            <m:t xml:space="preserve"> </m:t>
+            <m:t>=</m:t>
           </m:r>
-          <m:sSubSup>
-            <m:sSubSupPr>
-              <m:ctrlPr>
-                <w:rPr>
-                  <w:rFonts w:ascii="Cambria Math" w:eastAsiaTheme="minorEastAsia" w:hAnsi="Cambria Math"/>
-                  <w:i/>
-                </w:rPr>
-              </m:ctrlPr>
-            </m:sSubSupPr>
-            <m:e>
-              <m:r>
-                <w:rPr>
-                  <w:rFonts w:ascii="Cambria Math" w:eastAsiaTheme="minorEastAsia" w:hAnsi="Cambria Math"/>
-                </w:rPr>
-                <m:t>d</m:t>
-              </m:r>
-            </m:e>
-            <m:sub>
-              <m:r>
-                <w:rPr>
-                  <w:rFonts w:ascii="Cambria Math" w:eastAsiaTheme="minorEastAsia" w:hAnsi="Cambria Math"/>
-                </w:rPr>
-                <m:t>E</m:t>
-              </m:r>
-            </m:sub>
-            <m:sup>
-              <m:r>
-                <w:rPr>
-                  <w:rFonts w:ascii="Cambria Math" w:eastAsiaTheme="minorEastAsia" w:hAnsi="Cambria Math"/>
-                </w:rPr>
-                <m:t>m</m:t>
-              </m:r>
-            </m:sup>
-          </m:sSubSup>
-          <m:r>
-            <w:rPr>
-              <w:rFonts w:ascii="Cambria Math" w:eastAsiaTheme="minorEastAsia" w:hAnsi="Cambria Math"/>
-            </w:rPr>
-            <m:t xml:space="preserve"> </m:t>
-          </m:r>
-          <m:sSubSup>
-            <m:sSubSupPr>
-              <m:ctrlPr>
-                <w:rPr>
-                  <w:rFonts w:ascii="Cambria Math" w:eastAsiaTheme="minorEastAsia" w:hAnsi="Cambria Math"/>
-                  <w:i/>
-                </w:rPr>
-              </m:ctrlPr>
-            </m:sSubSupPr>
-            <m:e>
-              <m:r>
-                <w:rPr>
-                  <w:rFonts w:ascii="Cambria Math" w:eastAsiaTheme="minorEastAsia" w:hAnsi="Cambria Math"/>
-                </w:rPr>
-                <m:t>d</m:t>
-              </m:r>
-            </m:e>
-            <m:sub>
-              <m:r>
-                <w:rPr>
-                  <w:rFonts w:ascii="Cambria Math" w:eastAsiaTheme="minorEastAsia" w:hAnsi="Cambria Math"/>
-                </w:rPr>
-                <m:t>F</m:t>
-              </m:r>
-            </m:sub>
-            <m:sup>
-              <m:r>
-                <w:rPr>
-                  <w:rFonts w:ascii="Cambria Math" w:eastAsiaTheme="minorEastAsia" w:hAnsi="Cambria Math"/>
-                </w:rPr>
-                <m:t>m</m:t>
-              </m:r>
-            </m:sup>
-          </m:sSubSup>
-          <m:r>
-            <w:rPr>
-              <w:rFonts w:ascii="Cambria Math" w:eastAsiaTheme="minorEastAsia" w:hAnsi="Cambria Math"/>
-            </w:rPr>
-            <m:t xml:space="preserve"> </m:t>
-          </m:r>
-          <m:sSubSup>
-            <m:sSubSupPr>
-              <m:ctrlPr>
-                <w:rPr>
-                  <w:rFonts w:ascii="Cambria Math" w:eastAsiaTheme="minorEastAsia" w:hAnsi="Cambria Math"/>
-                  <w:i/>
-                </w:rPr>
-              </m:ctrlPr>
-            </m:sSubSupPr>
-            <m:e>
-              <m:r>
-                <w:rPr>
-                  <w:rFonts w:ascii="Cambria Math" w:eastAsiaTheme="minorEastAsia" w:hAnsi="Cambria Math"/>
-                </w:rPr>
-                <m:t>x</m:t>
-              </m:r>
-            </m:e>
-            <m:sub>
-              <m:r>
-                <w:rPr>
-                  <w:rFonts w:ascii="Cambria Math" w:eastAsiaTheme="minorEastAsia" w:hAnsi="Cambria Math"/>
-                </w:rPr>
-                <m:t>s</m:t>
-              </m:r>
-            </m:sub>
-            <m:sup>
-              <m:r>
-                <w:rPr>
-                  <w:rFonts w:ascii="Cambria Math" w:eastAsiaTheme="minorEastAsia" w:hAnsi="Cambria Math"/>
-                </w:rPr>
-                <m:t>m</m:t>
-              </m:r>
-            </m:sup>
-          </m:sSubSup>
-          <m:r>
-            <w:rPr>
-              <w:rFonts w:ascii="Cambria Math" w:eastAsiaTheme="minorEastAsia" w:hAnsi="Cambria Math"/>
-            </w:rPr>
-            <m:t xml:space="preserve"> </m:t>
-          </m:r>
-          <m:sSubSup>
-            <m:sSubSupPr>
-              <m:ctrlPr>
-                <w:rPr>
-                  <w:rFonts w:ascii="Cambria Math" w:eastAsiaTheme="minorEastAsia" w:hAnsi="Cambria Math"/>
-                  <w:i/>
-                </w:rPr>
-              </m:ctrlPr>
-            </m:sSubSupPr>
-            <m:e>
-              <m:r>
-                <w:rPr>
-                  <w:rFonts w:ascii="Cambria Math" w:eastAsiaTheme="minorEastAsia" w:hAnsi="Cambria Math"/>
-                </w:rPr>
-                <m:t>y</m:t>
-              </m:r>
-            </m:e>
-            <m:sub>
-              <m:r>
-                <w:rPr>
-                  <w:rFonts w:ascii="Cambria Math" w:eastAsiaTheme="minorEastAsia" w:hAnsi="Cambria Math"/>
-                </w:rPr>
-                <m:t>s</m:t>
-              </m:r>
-            </m:sub>
-            <m:sup>
-              <m:r>
-                <w:rPr>
-                  <w:rFonts w:ascii="Cambria Math" w:eastAsiaTheme="minorEastAsia" w:hAnsi="Cambria Math"/>
-                </w:rPr>
-                <m:t>m</m:t>
-              </m:r>
-            </m:sup>
-          </m:sSubSup>
-          <m:r>
-            <w:rPr>
-              <w:rFonts w:ascii="Cambria Math" w:eastAsiaTheme="minorEastAsia" w:hAnsi="Cambria Math"/>
-            </w:rPr>
-            <m:t xml:space="preserve"> </m:t>
-          </m:r>
-          <m:sSubSup>
-            <m:sSubSupPr>
-              <m:ctrlPr>
-                <w:rPr>
-                  <w:rFonts w:ascii="Cambria Math" w:eastAsiaTheme="minorEastAsia" w:hAnsi="Cambria Math"/>
-                  <w:i/>
-                </w:rPr>
-              </m:ctrlPr>
-            </m:sSubSupPr>
-            <m:e>
-              <m:acc>
-                <m:accPr>
-                  <m:chr m:val="̇"/>
+          <m:sSup>
+            <m:sSupPr>
+              <m:ctrlPr>
+                <w:rPr>
+                  <w:rFonts w:ascii="Cambria Math" w:eastAsiaTheme="minorEastAsia" w:hAnsi="Cambria Math"/>
+                  <w:i/>
+                </w:rPr>
+              </m:ctrlPr>
+            </m:sSupPr>
+            <m:e>
+              <m:d>
+                <m:dPr>
+                  <m:begChr m:val="["/>
+                  <m:endChr m:val="]"/>
                   <m:ctrlPr>
                     <w:rPr>
                       <w:rFonts w:ascii="Cambria Math" w:eastAsiaTheme="minorEastAsia" w:hAnsi="Cambria Math"/>
                       <w:i/>
                     </w:rPr>
                   </m:ctrlPr>
-                </m:accPr>
+                </m:dPr>
                 <m:e>
+                  <m:sSubSup>
+                    <m:sSubSupPr>
+                      <m:ctrlPr>
+                        <w:rPr>
+                          <w:rFonts w:ascii="Cambria Math" w:eastAsiaTheme="minorEastAsia" w:hAnsi="Cambria Math"/>
+                          <w:i/>
+                        </w:rPr>
+                      </m:ctrlPr>
+                    </m:sSubSupPr>
+                    <m:e>
+                      <m:r>
+                        <w:rPr>
+                          <w:rFonts w:ascii="Cambria Math" w:eastAsiaTheme="minorEastAsia" w:hAnsi="Cambria Math"/>
+                        </w:rPr>
+                        <m:t>d</m:t>
+                      </m:r>
+                    </m:e>
+                    <m:sub>
+                      <m:r>
+                        <w:rPr>
+                          <w:rFonts w:ascii="Cambria Math" w:eastAsiaTheme="minorEastAsia" w:hAnsi="Cambria Math"/>
+                        </w:rPr>
+                        <m:t>D</m:t>
+                      </m:r>
+                    </m:sub>
+                    <m:sup>
+                      <m:r>
+                        <w:rPr>
+                          <w:rFonts w:ascii="Cambria Math" w:eastAsiaTheme="minorEastAsia" w:hAnsi="Cambria Math"/>
+                        </w:rPr>
+                        <m:t>m</m:t>
+                      </m:r>
+                    </m:sup>
+                  </m:sSubSup>
                   <m:r>
                     <w:rPr>
                       <w:rFonts w:ascii="Cambria Math" w:eastAsiaTheme="minorEastAsia" w:hAnsi="Cambria Math"/>
                     </w:rPr>
-                    <m:t>x</m:t>
-                  </m:r>
+                    <m:t xml:space="preserve"> </m:t>
+                  </m:r>
+                  <m:sSubSup>
+                    <m:sSubSupPr>
+                      <m:ctrlPr>
+                        <w:rPr>
+                          <w:rFonts w:ascii="Cambria Math" w:eastAsiaTheme="minorEastAsia" w:hAnsi="Cambria Math"/>
+                          <w:i/>
+                        </w:rPr>
+                      </m:ctrlPr>
+                    </m:sSubSupPr>
+                    <m:e>
+                      <m:r>
+                        <w:rPr>
+                          <w:rFonts w:ascii="Cambria Math" w:eastAsiaTheme="minorEastAsia" w:hAnsi="Cambria Math"/>
+                        </w:rPr>
+                        <m:t>d</m:t>
+                      </m:r>
+                    </m:e>
+                    <m:sub>
+                      <m:r>
+                        <w:rPr>
+                          <w:rFonts w:ascii="Cambria Math" w:eastAsiaTheme="minorEastAsia" w:hAnsi="Cambria Math"/>
+                        </w:rPr>
+                        <m:t>E</m:t>
+                      </m:r>
+                    </m:sub>
+                    <m:sup>
+                      <m:r>
+                        <w:rPr>
+                          <w:rFonts w:ascii="Cambria Math" w:eastAsiaTheme="minorEastAsia" w:hAnsi="Cambria Math"/>
+                        </w:rPr>
+                        <m:t>m</m:t>
+                      </m:r>
+                    </m:sup>
+                  </m:sSubSup>
+                  <m:r>
+                    <w:rPr>
+                      <w:rFonts w:ascii="Cambria Math" w:eastAsiaTheme="minorEastAsia" w:hAnsi="Cambria Math"/>
+                    </w:rPr>
+                    <m:t xml:space="preserve"> </m:t>
+                  </m:r>
+                  <m:sSubSup>
+                    <m:sSubSupPr>
+                      <m:ctrlPr>
+                        <w:rPr>
+                          <w:rFonts w:ascii="Cambria Math" w:eastAsiaTheme="minorEastAsia" w:hAnsi="Cambria Math"/>
+                          <w:i/>
+                        </w:rPr>
+                      </m:ctrlPr>
+                    </m:sSubSupPr>
+                    <m:e>
+                      <m:r>
+                        <w:rPr>
+                          <w:rFonts w:ascii="Cambria Math" w:eastAsiaTheme="minorEastAsia" w:hAnsi="Cambria Math"/>
+                        </w:rPr>
+                        <m:t>d</m:t>
+                      </m:r>
+                    </m:e>
+                    <m:sub>
+                      <m:r>
+                        <w:rPr>
+                          <w:rFonts w:ascii="Cambria Math" w:eastAsiaTheme="minorEastAsia" w:hAnsi="Cambria Math"/>
+                        </w:rPr>
+                        <m:t>F</m:t>
+                      </m:r>
+                    </m:sub>
+                    <m:sup>
+                      <m:r>
+                        <w:rPr>
+                          <w:rFonts w:ascii="Cambria Math" w:eastAsiaTheme="minorEastAsia" w:hAnsi="Cambria Math"/>
+                        </w:rPr>
+                        <m:t>m</m:t>
+                      </m:r>
+                    </m:sup>
+                  </m:sSubSup>
+                  <m:r>
+                    <w:rPr>
+                      <w:rFonts w:ascii="Cambria Math" w:eastAsiaTheme="minorEastAsia" w:hAnsi="Cambria Math"/>
+                    </w:rPr>
+                    <m:t xml:space="preserve"> </m:t>
+                  </m:r>
+                  <m:sSubSup>
+                    <m:sSubSupPr>
+                      <m:ctrlPr>
+                        <w:rPr>
+                          <w:rFonts w:ascii="Cambria Math" w:eastAsiaTheme="minorEastAsia" w:hAnsi="Cambria Math"/>
+                          <w:i/>
+                        </w:rPr>
+                      </m:ctrlPr>
+                    </m:sSubSupPr>
+                    <m:e>
+                      <m:r>
+                        <w:rPr>
+                          <w:rFonts w:ascii="Cambria Math" w:eastAsiaTheme="minorEastAsia" w:hAnsi="Cambria Math"/>
+                        </w:rPr>
+                        <m:t>x</m:t>
+                      </m:r>
+                    </m:e>
+                    <m:sub>
+                      <m:r>
+                        <w:rPr>
+                          <w:rFonts w:ascii="Cambria Math" w:eastAsiaTheme="minorEastAsia" w:hAnsi="Cambria Math"/>
+                        </w:rPr>
+                        <m:t>s</m:t>
+                      </m:r>
+                    </m:sub>
+                    <m:sup>
+                      <m:r>
+                        <w:rPr>
+                          <w:rFonts w:ascii="Cambria Math" w:eastAsiaTheme="minorEastAsia" w:hAnsi="Cambria Math"/>
+                        </w:rPr>
+                        <m:t>m</m:t>
+                      </m:r>
+                    </m:sup>
+                  </m:sSubSup>
+                  <m:r>
+                    <w:rPr>
+                      <w:rFonts w:ascii="Cambria Math" w:eastAsiaTheme="minorEastAsia" w:hAnsi="Cambria Math"/>
+                    </w:rPr>
+                    <m:t xml:space="preserve"> </m:t>
+                  </m:r>
+                  <m:sSubSup>
+                    <m:sSubSupPr>
+                      <m:ctrlPr>
+                        <w:rPr>
+                          <w:rFonts w:ascii="Cambria Math" w:eastAsiaTheme="minorEastAsia" w:hAnsi="Cambria Math"/>
+                          <w:i/>
+                        </w:rPr>
+                      </m:ctrlPr>
+                    </m:sSubSupPr>
+                    <m:e>
+                      <m:r>
+                        <w:rPr>
+                          <w:rFonts w:ascii="Cambria Math" w:eastAsiaTheme="minorEastAsia" w:hAnsi="Cambria Math"/>
+                        </w:rPr>
+                        <m:t>y</m:t>
+                      </m:r>
+                    </m:e>
+                    <m:sub>
+                      <m:r>
+                        <w:rPr>
+                          <w:rFonts w:ascii="Cambria Math" w:eastAsiaTheme="minorEastAsia" w:hAnsi="Cambria Math"/>
+                        </w:rPr>
+                        <m:t>s</m:t>
+                      </m:r>
+                    </m:sub>
+                    <m:sup>
+                      <m:r>
+                        <w:rPr>
+                          <w:rFonts w:ascii="Cambria Math" w:eastAsiaTheme="minorEastAsia" w:hAnsi="Cambria Math"/>
+                        </w:rPr>
+                        <m:t>m</m:t>
+                      </m:r>
+                    </m:sup>
+                  </m:sSubSup>
+                  <m:r>
+                    <w:rPr>
+                      <w:rFonts w:ascii="Cambria Math" w:eastAsiaTheme="minorEastAsia" w:hAnsi="Cambria Math"/>
+                    </w:rPr>
+                    <m:t xml:space="preserve"> </m:t>
+                  </m:r>
+                  <m:sSubSup>
+                    <m:sSubSupPr>
+                      <m:ctrlPr>
+                        <w:rPr>
+                          <w:rFonts w:ascii="Cambria Math" w:eastAsiaTheme="minorEastAsia" w:hAnsi="Cambria Math"/>
+                          <w:i/>
+                        </w:rPr>
+                      </m:ctrlPr>
+                    </m:sSubSupPr>
+                    <m:e>
+                      <m:acc>
+                        <m:accPr>
+                          <m:chr m:val="̇"/>
+                          <m:ctrlPr>
+                            <w:rPr>
+                              <w:rFonts w:ascii="Cambria Math" w:eastAsiaTheme="minorEastAsia" w:hAnsi="Cambria Math"/>
+                              <w:i/>
+                            </w:rPr>
+                          </m:ctrlPr>
+                        </m:accPr>
+                        <m:e>
+                          <m:r>
+                            <w:rPr>
+                              <w:rFonts w:ascii="Cambria Math" w:eastAsiaTheme="minorEastAsia" w:hAnsi="Cambria Math"/>
+                            </w:rPr>
+                            <m:t>x</m:t>
+                          </m:r>
+                        </m:e>
+                      </m:acc>
+                    </m:e>
+                    <m:sub>
+                      <m:r>
+                        <w:rPr>
+                          <w:rFonts w:ascii="Cambria Math" w:eastAsiaTheme="minorEastAsia" w:hAnsi="Cambria Math"/>
+                        </w:rPr>
+                        <m:t>s</m:t>
+                      </m:r>
+                    </m:sub>
+                    <m:sup>
+                      <m:r>
+                        <w:rPr>
+                          <w:rFonts w:ascii="Cambria Math" w:eastAsiaTheme="minorEastAsia" w:hAnsi="Cambria Math"/>
+                        </w:rPr>
+                        <m:t>m</m:t>
+                      </m:r>
+                    </m:sup>
+                  </m:sSubSup>
+                  <m:r>
+                    <w:rPr>
+                      <w:rFonts w:ascii="Cambria Math" w:eastAsiaTheme="minorEastAsia" w:hAnsi="Cambria Math"/>
+                    </w:rPr>
+                    <m:t xml:space="preserve"> </m:t>
+                  </m:r>
+                  <m:sSubSup>
+                    <m:sSubSupPr>
+                      <m:ctrlPr>
+                        <w:rPr>
+                          <w:rFonts w:ascii="Cambria Math" w:eastAsiaTheme="minorEastAsia" w:hAnsi="Cambria Math"/>
+                          <w:i/>
+                        </w:rPr>
+                      </m:ctrlPr>
+                    </m:sSubSupPr>
+                    <m:e>
+                      <m:acc>
+                        <m:accPr>
+                          <m:chr m:val="̇"/>
+                          <m:ctrlPr>
+                            <w:rPr>
+                              <w:rFonts w:ascii="Cambria Math" w:eastAsiaTheme="minorEastAsia" w:hAnsi="Cambria Math"/>
+                              <w:i/>
+                            </w:rPr>
+                          </m:ctrlPr>
+                        </m:accPr>
+                        <m:e>
+                          <m:r>
+                            <w:rPr>
+                              <w:rFonts w:ascii="Cambria Math" w:eastAsiaTheme="minorEastAsia" w:hAnsi="Cambria Math"/>
+                            </w:rPr>
+                            <m:t>y</m:t>
+                          </m:r>
+                        </m:e>
+                      </m:acc>
+                    </m:e>
+                    <m:sub>
+                      <m:r>
+                        <w:rPr>
+                          <w:rFonts w:ascii="Cambria Math" w:eastAsiaTheme="minorEastAsia" w:hAnsi="Cambria Math"/>
+                        </w:rPr>
+                        <m:t>s</m:t>
+                      </m:r>
+                    </m:sub>
+                    <m:sup>
+                      <m:r>
+                        <w:rPr>
+                          <w:rFonts w:ascii="Cambria Math" w:eastAsiaTheme="minorEastAsia" w:hAnsi="Cambria Math"/>
+                        </w:rPr>
+                        <m:t>m</m:t>
+                      </m:r>
+                    </m:sup>
+                  </m:sSubSup>
                 </m:e>
-              </m:acc>
-            </m:e>
-            <m:sub>
-              <m:r>
-                <w:rPr>
-                  <w:rFonts w:ascii="Cambria Math" w:eastAsiaTheme="minorEastAsia" w:hAnsi="Cambria Math"/>
-                </w:rPr>
-                <m:t>s</m:t>
-              </m:r>
-            </m:sub>
+              </m:d>
+            </m:e>
             <m:sup>
               <m:r>
                 <w:rPr>
                   <w:rFonts w:ascii="Cambria Math" w:eastAsiaTheme="minorEastAsia" w:hAnsi="Cambria Math"/>
                 </w:rPr>
-                <m:t>m</m:t>
+                <m:t>T</m:t>
               </m:r>
             </m:sup>
-          </m:sSubSup>
-          <m:r>
-            <w:rPr>
-              <w:rFonts w:ascii="Cambria Math" w:eastAsiaTheme="minorEastAsia" w:hAnsi="Cambria Math"/>
-            </w:rPr>
-            <m:t xml:space="preserve"> </m:t>
-          </m:r>
-          <m:sSubSup>
-            <m:sSubSupPr>
-              <m:ctrlPr>
-                <w:rPr>
-                  <w:rFonts w:ascii="Cambria Math" w:eastAsiaTheme="minorEastAsia" w:hAnsi="Cambria Math"/>
-                  <w:i/>
-                </w:rPr>
-              </m:ctrlPr>
-            </m:sSubSupPr>
-            <m:e>
-              <m:acc>
-                <m:accPr>
-                  <m:chr m:val="̇"/>
-                  <m:ctrlPr>
-                    <w:rPr>
-                      <w:rFonts w:ascii="Cambria Math" w:eastAsiaTheme="minorEastAsia" w:hAnsi="Cambria Math"/>
-                      <w:i/>
-                    </w:rPr>
-                  </m:ctrlPr>
-                </m:accPr>
-                <m:e>
-                  <m:r>
-                    <w:rPr>
-                      <w:rFonts w:ascii="Cambria Math" w:eastAsiaTheme="minorEastAsia" w:hAnsi="Cambria Math"/>
-                    </w:rPr>
-                    <m:t>y</m:t>
-                  </m:r>
-                </m:e>
-              </m:acc>
-            </m:e>
-            <m:sub>
-              <m:r>
-                <w:rPr>
-                  <w:rFonts w:ascii="Cambria Math" w:eastAsiaTheme="minorEastAsia" w:hAnsi="Cambria Math"/>
-                </w:rPr>
-                <m:t>s</m:t>
-              </m:r>
-            </m:sub>
-            <m:sup>
-              <m:r>
-                <w:rPr>
-                  <w:rFonts w:ascii="Cambria Math" w:eastAsiaTheme="minorEastAsia" w:hAnsi="Cambria Math"/>
-                </w:rPr>
-                <m:t>m</m:t>
-              </m:r>
-            </m:sup>
-          </m:sSubSup>
-          <m:r>
-            <w:rPr>
-              <w:rFonts w:ascii="Cambria Math" w:eastAsiaTheme="minorEastAsia" w:hAnsi="Cambria Math"/>
-            </w:rPr>
-            <m:t>]</m:t>
-          </m:r>
+          </m:sSup>
         </m:oMath>
       </m:oMathPara>
     </w:p>
@@ -1308,8 +1349,6 @@
           </m:sSub>
         </m:oMath>
       </m:oMathPara>
-      <w:bookmarkStart w:id="0" w:name="_GoBack"/>
-      <w:bookmarkEnd w:id="0"/>
     </w:p>
     <w:p>
       <w:pPr>
@@ -2910,7 +2949,7 @@
             <w:rPr>
               <w:rFonts w:ascii="Cambria Math" w:eastAsiaTheme="minorEastAsia" w:hAnsi="Cambria Math"/>
             </w:rPr>
-            <m:t>=-</m:t>
+            <m:t>=</m:t>
           </m:r>
           <m:f>
             <m:fPr>
@@ -2966,6 +3005,8 @@
           </m:sSub>
         </m:oMath>
       </m:oMathPara>
+      <w:bookmarkStart w:id="0" w:name="_GoBack"/>
+      <w:bookmarkEnd w:id="0"/>
     </w:p>
     <w:p>
       <w:pPr>
@@ -4868,6 +4909,7 @@
     <w:lsdException w:name="HTML Sample" w:semiHidden="1" w:unhideWhenUsed="1"/>
     <w:lsdException w:name="HTML Typewriter" w:semiHidden="1" w:unhideWhenUsed="1"/>
     <w:lsdException w:name="HTML Variable" w:semiHidden="1" w:unhideWhenUsed="1"/>
+    <w:lsdException w:name="Normal Table" w:semiHidden="1" w:unhideWhenUsed="1"/>
     <w:lsdException w:name="annotation subject" w:semiHidden="1" w:unhideWhenUsed="1"/>
     <w:lsdException w:name="No List" w:semiHidden="1" w:unhideWhenUsed="1"/>
     <w:lsdException w:name="Outline List 1" w:semiHidden="1" w:unhideWhenUsed="1"/>
@@ -4912,6 +4954,7 @@
     <w:lsdException w:name="Table Professional" w:semiHidden="1" w:unhideWhenUsed="1"/>
     <w:lsdException w:name="Table Subtle 1" w:semiHidden="1" w:unhideWhenUsed="1"/>
     <w:lsdException w:name="Table Subtle 2" w:semiHidden="1" w:unhideWhenUsed="1"/>
+    <w:lsdException w:name="Table Web 1" w:semiHidden="1" w:unhideWhenUsed="1"/>
     <w:lsdException w:name="Table Web 2" w:semiHidden="1" w:unhideWhenUsed="1"/>
     <w:lsdException w:name="Table Web 3" w:semiHidden="1" w:unhideWhenUsed="1"/>
     <w:lsdException w:name="Balloon Text" w:semiHidden="1" w:unhideWhenUsed="1"/>

</xml_diff>

<commit_message>
changement de sgn dans les variables d'etats + debut approx de Fe
</commit_message>
<xml_diff>
--- a/matlab/variables_detats.docx
+++ b/matlab/variables_detats.docx
@@ -2943,13 +2943,7 @@
             <w:rPr>
               <w:rFonts w:ascii="Cambria Math" w:eastAsiaTheme="minorEastAsia" w:hAnsi="Cambria Math"/>
             </w:rPr>
-            <m:t>φ</m:t>
-          </m:r>
-          <m:r>
-            <w:rPr>
-              <w:rFonts w:ascii="Cambria Math" w:eastAsiaTheme="minorEastAsia" w:hAnsi="Cambria Math"/>
-            </w:rPr>
-            <m:t>=</m:t>
+            <m:t>φ=</m:t>
           </m:r>
           <m:f>
             <m:fPr>
@@ -3005,8 +2999,6 @@
           </m:sSub>
         </m:oMath>
       </m:oMathPara>
-      <w:bookmarkStart w:id="0" w:name="_GoBack"/>
-      <w:bookmarkEnd w:id="0"/>
     </w:p>
     <w:p>
       <w:pPr>
@@ -4031,134 +4023,36 @@
               </m:ctrlPr>
             </m:fPr>
             <m:num>
+              <m:sSub>
+                <m:sSubPr>
+                  <m:ctrlPr>
+                    <w:rPr>
+                      <w:rFonts w:ascii="Cambria Math" w:hAnsi="Cambria Math"/>
+                      <w:i/>
+                    </w:rPr>
+                  </m:ctrlPr>
+                </m:sSubPr>
+                <m:e>
+                  <m:r>
+                    <w:rPr>
+                      <w:rFonts w:ascii="Cambria Math" w:hAnsi="Cambria Math"/>
+                    </w:rPr>
+                    <m:t>i</m:t>
+                  </m:r>
+                </m:e>
+                <m:sub>
+                  <m:r>
+                    <w:rPr>
+                      <w:rFonts w:ascii="Cambria Math" w:hAnsi="Cambria Math"/>
+                    </w:rPr>
+                    <m:t>k</m:t>
+                  </m:r>
+                </m:sub>
+              </m:sSub>
               <m:d>
                 <m:dPr>
-                  <m:begChr m:val="["/>
-                  <m:endChr m:val="]"/>
-                  <m:ctrlPr>
-                    <w:rPr>
-                      <w:rFonts w:ascii="Cambria Math" w:hAnsi="Cambria Math"/>
-                      <w:i/>
-                    </w:rPr>
-                  </m:ctrlPr>
-                </m:dPr>
-                <m:e>
-                  <m:sSubSup>
-                    <m:sSubSupPr>
-                      <m:ctrlPr>
-                        <w:rPr>
-                          <w:rFonts w:ascii="Cambria Math" w:hAnsi="Cambria Math"/>
-                          <w:i/>
-                        </w:rPr>
-                      </m:ctrlPr>
-                    </m:sSubSupPr>
-                    <m:e>
-                      <m:r>
-                        <w:rPr>
-                          <w:rFonts w:ascii="Cambria Math" w:hAnsi="Cambria Math"/>
-                        </w:rPr>
-                        <m:t>i</m:t>
-                      </m:r>
-                    </m:e>
-                    <m:sub>
-                      <m:r>
-                        <w:rPr>
-                          <w:rFonts w:ascii="Cambria Math" w:hAnsi="Cambria Math"/>
-                        </w:rPr>
-                        <m:t>k</m:t>
-                      </m:r>
-                    </m:sub>
-                    <m:sup>
-                      <m:r>
-                        <w:rPr>
-                          <w:rFonts w:ascii="Cambria Math" w:hAnsi="Cambria Math"/>
-                        </w:rPr>
-                        <m:t>2</m:t>
-                      </m:r>
-                    </m:sup>
-                  </m:sSubSup>
-                  <m:r>
-                    <w:rPr>
-                      <w:rFonts w:ascii="Cambria Math" w:hAnsi="Cambria Math"/>
-                    </w:rPr>
-                    <m:t>+</m:t>
-                  </m:r>
-                  <m:sSub>
-                    <m:sSubPr>
-                      <m:ctrlPr>
-                        <w:rPr>
-                          <w:rFonts w:ascii="Cambria Math" w:hAnsi="Cambria Math"/>
-                          <w:i/>
-                        </w:rPr>
-                      </m:ctrlPr>
-                    </m:sSubPr>
-                    <m:e>
-                      <m:r>
-                        <w:rPr>
-                          <w:rFonts w:ascii="Cambria Math" w:hAnsi="Cambria Math"/>
-                        </w:rPr>
-                        <m:t>b</m:t>
-                      </m:r>
-                    </m:e>
-                    <m:sub>
-                      <m:r>
-                        <w:rPr>
-                          <w:rFonts w:ascii="Cambria Math" w:hAnsi="Cambria Math"/>
-                        </w:rPr>
-                        <m:t>E1</m:t>
-                      </m:r>
-                    </m:sub>
-                  </m:sSub>
-                  <m:d>
-                    <m:dPr>
-                      <m:begChr m:val="|"/>
-                      <m:endChr m:val="|"/>
-                      <m:ctrlPr>
-                        <w:rPr>
-                          <w:rFonts w:ascii="Cambria Math" w:hAnsi="Cambria Math"/>
-                          <w:i/>
-                        </w:rPr>
-                      </m:ctrlPr>
-                    </m:dPr>
-                    <m:e>
-                      <m:sSub>
-                        <m:sSubPr>
-                          <m:ctrlPr>
-                            <w:rPr>
-                              <w:rFonts w:ascii="Cambria Math" w:hAnsi="Cambria Math"/>
-                              <w:i/>
-                            </w:rPr>
-                          </m:ctrlPr>
-                        </m:sSubPr>
-                        <m:e>
-                          <m:r>
-                            <w:rPr>
-                              <w:rFonts w:ascii="Cambria Math" w:hAnsi="Cambria Math"/>
-                            </w:rPr>
-                            <m:t>i</m:t>
-                          </m:r>
-                        </m:e>
-                        <m:sub>
-                          <m:r>
-                            <w:rPr>
-                              <w:rFonts w:ascii="Cambria Math" w:hAnsi="Cambria Math"/>
-                            </w:rPr>
-                            <m:t>k</m:t>
-                          </m:r>
-                        </m:sub>
-                      </m:sSub>
-                    </m:e>
-                  </m:d>
-                </m:e>
-              </m:d>
-              <m:r>
-                <w:rPr>
-                  <w:rFonts w:ascii="Cambria Math" w:hAnsi="Cambria Math"/>
-                </w:rPr>
-                <m:t>sgn</m:t>
-              </m:r>
-              <m:d>
-                <m:dPr>
+                  <m:begChr m:val="|"/>
+                  <m:endChr m:val="|"/>
                   <m:ctrlPr>
                     <w:rPr>
                       <w:rFonts w:ascii="Cambria Math" w:hAnsi="Cambria Math"/>
@@ -4195,6 +4089,66 @@
                   </m:sSub>
                 </m:e>
               </m:d>
+              <m:r>
+                <w:rPr>
+                  <w:rFonts w:ascii="Cambria Math" w:hAnsi="Cambria Math"/>
+                </w:rPr>
+                <m:t>+</m:t>
+              </m:r>
+              <m:sSub>
+                <m:sSubPr>
+                  <m:ctrlPr>
+                    <w:rPr>
+                      <w:rFonts w:ascii="Cambria Math" w:hAnsi="Cambria Math"/>
+                      <w:i/>
+                    </w:rPr>
+                  </m:ctrlPr>
+                </m:sSubPr>
+                <m:e>
+                  <m:r>
+                    <w:rPr>
+                      <w:rFonts w:ascii="Cambria Math" w:hAnsi="Cambria Math"/>
+                    </w:rPr>
+                    <m:t>b</m:t>
+                  </m:r>
+                </m:e>
+                <m:sub>
+                  <m:r>
+                    <w:rPr>
+                      <w:rFonts w:ascii="Cambria Math" w:hAnsi="Cambria Math"/>
+                    </w:rPr>
+                    <m:t>E1</m:t>
+                  </m:r>
+                </m:sub>
+              </m:sSub>
+              <m:sSub>
+                <m:sSubPr>
+                  <m:ctrlPr>
+                    <w:rPr>
+                      <w:rFonts w:ascii="Cambria Math" w:hAnsi="Cambria Math"/>
+                      <w:i/>
+                    </w:rPr>
+                  </m:ctrlPr>
+                </m:sSubPr>
+                <m:e>
+                  <m:r>
+                    <w:rPr>
+                      <w:rFonts w:ascii="Cambria Math" w:hAnsi="Cambria Math"/>
+                    </w:rPr>
+                    <m:t>i</m:t>
+                  </m:r>
+                </m:e>
+                <m:sub>
+                  <m:r>
+                    <w:rPr>
+                      <w:rFonts w:ascii="Cambria Math" w:hAnsi="Cambria Math"/>
+                    </w:rPr>
+                    <m:t>k</m:t>
+                  </m:r>
+                </m:sub>
+              </m:sSub>
+              <w:bookmarkStart w:id="0" w:name="_GoBack"/>
+              <w:bookmarkEnd w:id="0"/>
             </m:num>
             <m:den>
               <m:sSub>

</xml_diff>